<commit_message>
PA8 22/09/2023 Se realiza configuración de Router y se inicia configuración de Controladoras
</commit_message>
<xml_diff>
--- a/Npm express.docx
+++ b/Npm express.docx
@@ -338,6 +338,36 @@
         </w:rPr>
         <w:t>¿Qué servicios ofreceré?</w:t>
       </w:r>
+    </w:p>
+    <w:p>
+      <w:pPr>
+        <w:jc w:val="both"/>
+        <w:rPr>
+          <w:lang w:val="es-MX"/>
+        </w:rPr>
+      </w:pPr>
+    </w:p>
+    <w:p>
+      <w:pPr>
+        <w:jc w:val="center"/>
+        <w:rPr>
+          <w:lang w:val="es-MX"/>
+        </w:rPr>
+      </w:pPr>
+      <w:r>
+        <w:rPr>
+          <w:lang w:val="es-MX"/>
+        </w:rPr>
+        <w:t>ARQUITECTURA POR CAPAS</w:t>
+      </w:r>
+    </w:p>
+    <w:p>
+      <w:pPr>
+        <w:jc w:val="both"/>
+        <w:rPr>
+          <w:lang w:val="es-MX"/>
+        </w:rPr>
+      </w:pPr>
       <w:bookmarkStart w:id="0" w:name="_GoBack"/>
       <w:bookmarkEnd w:id="0"/>
     </w:p>
@@ -1187,7 +1217,7 @@
 </file>
 
 <file path=customXml/itemProps1.xml><?xml version="1.0" encoding="utf-8"?>
-<ds:datastoreItem xmlns:ds="http://schemas.openxmlformats.org/officeDocument/2006/customXml" ds:itemID="{82225E39-7DB9-426F-BA1C-D418EAC7F42B}">
+<ds:datastoreItem xmlns:ds="http://schemas.openxmlformats.org/officeDocument/2006/customXml" ds:itemID="{2D2E008C-A114-4FB8-97B8-A5400ED2B305}">
   <ds:schemaRefs>
     <ds:schemaRef ds:uri="http://schemas.openxmlformats.org/officeDocument/2006/bibliography"/>
   </ds:schemaRefs>

</xml_diff>

<commit_message>
PA11 13/10/2023 Se realiza configuración y conexión de BD
</commit_message>
<xml_diff>
--- a/Npm express.docx
+++ b/Npm express.docx
@@ -346,19 +346,11 @@
           <w:lang w:val="es-MX"/>
         </w:rPr>
       </w:pPr>
-    </w:p>
-    <w:p>
-      <w:pPr>
-        <w:jc w:val="center"/>
-        <w:rPr>
-          <w:lang w:val="es-MX"/>
-        </w:rPr>
-      </w:pPr>
-      <w:r>
-        <w:rPr>
-          <w:lang w:val="es-MX"/>
-        </w:rPr>
-        <w:t>ARQUITECTURA POR CAPAS</w:t>
+      <w:r>
+        <w:rPr>
+          <w:lang w:val="es-MX"/>
+        </w:rPr>
+        <w:t>Las variables de entorno son: configuración del equipo.</w:t>
       </w:r>
     </w:p>
     <w:p>
@@ -368,6 +360,94 @@
           <w:lang w:val="es-MX"/>
         </w:rPr>
       </w:pPr>
+      <w:hyperlink r:id="rId6" w:history="1">
+        <w:r>
+          <w:rPr>
+            <w:rStyle w:val="Hipervnculo"/>
+            <w:lang w:val="es-MX"/>
+          </w:rPr>
+          <w:t>https://www.npmjs.com/package/dotenv</w:t>
+        </w:r>
+      </w:hyperlink>
+      <w:r>
+        <w:rPr>
+          <w:lang w:val="es-MX"/>
+        </w:rPr>
+        <w:t xml:space="preserve"> --&gt; para instalar </w:t>
+      </w:r>
+      <w:proofErr w:type="spellStart"/>
+      <w:r>
+        <w:rPr>
+          <w:lang w:val="es-MX"/>
+        </w:rPr>
+        <w:t>dotenv</w:t>
+      </w:r>
+      <w:proofErr w:type="spellEnd"/>
+      <w:r>
+        <w:rPr>
+          <w:lang w:val="es-MX"/>
+        </w:rPr>
+        <w:t xml:space="preserve">, para la conexión con </w:t>
+      </w:r>
+      <w:proofErr w:type="spellStart"/>
+      <w:r>
+        <w:rPr>
+          <w:lang w:val="es-MX"/>
+        </w:rPr>
+        <w:t>database</w:t>
+      </w:r>
+      <w:proofErr w:type="spellEnd"/>
+    </w:p>
+    <w:p>
+      <w:pPr>
+        <w:jc w:val="both"/>
+        <w:rPr>
+          <w:lang w:val="es-MX"/>
+        </w:rPr>
+      </w:pPr>
+      <w:hyperlink r:id="rId7" w:history="1">
+        <w:r>
+          <w:rPr>
+            <w:rStyle w:val="Hipervnculo"/>
+            <w:lang w:val="es-MX"/>
+          </w:rPr>
+          <w:t>https://www.npmjs.com/package/mongoose</w:t>
+        </w:r>
+      </w:hyperlink>
+      <w:r>
+        <w:rPr>
+          <w:lang w:val="es-MX"/>
+        </w:rPr>
+        <w:t xml:space="preserve"> --&gt; Sirve para conectar </w:t>
+      </w:r>
+      <w:proofErr w:type="spellStart"/>
+      <w:r>
+        <w:rPr>
+          <w:lang w:val="es-MX"/>
+        </w:rPr>
+        <w:t>bd</w:t>
+      </w:r>
+      <w:proofErr w:type="spellEnd"/>
+      <w:r>
+        <w:rPr>
+          <w:lang w:val="es-MX"/>
+        </w:rPr>
+        <w:t xml:space="preserve"> mongo con el back de </w:t>
+      </w:r>
+      <w:proofErr w:type="spellStart"/>
+      <w:r>
+        <w:rPr>
+          <w:lang w:val="es-MX"/>
+        </w:rPr>
+        <w:t>js</w:t>
+      </w:r>
+      <w:proofErr w:type="spellEnd"/>
+      <w:r>
+        <w:rPr>
+          <w:lang w:val="es-MX"/>
+        </w:rPr>
+        <w:t xml:space="preserve">. </w:t>
+      </w:r>
       <w:bookmarkStart w:id="0" w:name="_GoBack"/>
       <w:bookmarkEnd w:id="0"/>
     </w:p>
@@ -914,6 +994,29 @@
       <w:contextualSpacing/>
     </w:pPr>
   </w:style>
+  <w:style w:type="character" w:styleId="Hipervnculo">
+    <w:name w:val="Hyperlink"/>
+    <w:basedOn w:val="Fuentedeprrafopredeter"/>
+    <w:uiPriority w:val="99"/>
+    <w:unhideWhenUsed/>
+    <w:rsid w:val="00510A7A"/>
+    <w:rPr>
+      <w:color w:val="0563C1" w:themeColor="hyperlink"/>
+      <w:u w:val="single"/>
+    </w:rPr>
+  </w:style>
+  <w:style w:type="character" w:styleId="Mencinsinresolver">
+    <w:name w:val="Unresolved Mention"/>
+    <w:basedOn w:val="Fuentedeprrafopredeter"/>
+    <w:uiPriority w:val="99"/>
+    <w:semiHidden/>
+    <w:unhideWhenUsed/>
+    <w:rsid w:val="00510A7A"/>
+    <w:rPr>
+      <w:color w:val="605E5C"/>
+      <w:shd w:val="clear" w:color="auto" w:fill="E1DFDD"/>
+    </w:rPr>
+  </w:style>
 </w:styles>
 </file>
 
@@ -1217,7 +1320,7 @@
 </file>
 
 <file path=customXml/itemProps1.xml><?xml version="1.0" encoding="utf-8"?>
-<ds:datastoreItem xmlns:ds="http://schemas.openxmlformats.org/officeDocument/2006/customXml" ds:itemID="{2D2E008C-A114-4FB8-97B8-A5400ED2B305}">
+<ds:datastoreItem xmlns:ds="http://schemas.openxmlformats.org/officeDocument/2006/customXml" ds:itemID="{43881864-613A-46F3-A614-3A7A6926932A}">
   <ds:schemaRefs>
     <ds:schemaRef ds:uri="http://schemas.openxmlformats.org/officeDocument/2006/bibliography"/>
   </ds:schemaRefs>

</xml_diff>